<commit_message>
13 may POSIX Message
</commit_message>
<xml_diff>
--- a/general_C.docx
+++ b/general_C.docx
@@ -12,7 +12,6 @@
           <w:szCs w:val="32"/>
         </w:rPr>
       </w:pPr>
-      <w:proofErr w:type="spellStart"/>
       <w:r>
         <w:rPr>
           <w:rFonts w:ascii="Bell MT" w:hAnsi="Bell MT" w:cstheme="minorHAnsi"/>
@@ -21,72 +20,224 @@
           <w:sz w:val="32"/>
           <w:szCs w:val="32"/>
         </w:rPr>
-        <w:t>Size_t</w:t>
-      </w:r>
-      <w:proofErr w:type="spellEnd"/>
-      <w:r>
-        <w:rPr>
-          <w:rFonts w:ascii="Bell MT" w:hAnsi="Bell MT" w:cstheme="minorHAnsi"/>
-          <w:b/>
-          <w:bCs/>
-          <w:sz w:val="32"/>
-          <w:szCs w:val="32"/>
-        </w:rPr>
-        <w:t xml:space="preserve"> and </w:t>
-      </w:r>
-      <w:proofErr w:type="spellStart"/>
-      <w:r>
-        <w:rPr>
-          <w:rFonts w:ascii="Bell MT" w:hAnsi="Bell MT" w:cstheme="minorHAnsi"/>
-          <w:b/>
-          <w:bCs/>
-          <w:sz w:val="32"/>
-          <w:szCs w:val="32"/>
-        </w:rPr>
-        <w:t>ssize_t</w:t>
-      </w:r>
-      <w:proofErr w:type="spellEnd"/>
-    </w:p>
-    <w:p>
-      <w:pPr>
-        <w:pStyle w:val="ListParagraph"/>
-        <w:numPr>
-          <w:ilvl w:val="0"/>
-          <w:numId w:val="13"/>
-        </w:numPr>
-        <w:rPr>
-          <w:rFonts w:ascii="Bell MT" w:hAnsi="Bell MT" w:cstheme="minorHAnsi"/>
-        </w:rPr>
-      </w:pPr>
+        <w:t>Errorno</w:t>
+      </w:r>
+    </w:p>
+    <w:p>
       <w:hyperlink r:id="rId6" w:history="1">
         <w:r>
           <w:rPr>
             <w:rStyle w:val="Hyperlink"/>
           </w:rPr>
-          <w:t xml:space="preserve">What is the </w:t>
+          <w:t>Using errno - C &amp; C++ Programming Blog | Faye Williams | Hampshire UK</w:t>
         </w:r>
-        <w:proofErr w:type="spellStart"/>
+      </w:hyperlink>
+    </w:p>
+    <w:p>
+      <w:pPr>
+        <w:rPr>
+          <w:rFonts w:ascii="Bell MT" w:hAnsi="Bell MT" w:cstheme="minorHAnsi"/>
+          <w:b/>
+          <w:bCs/>
+          <w:sz w:val="32"/>
+          <w:szCs w:val="32"/>
+        </w:rPr>
+      </w:pPr>
+      <w:r>
+        <w:rPr>
+          <w:rFonts w:ascii="Bell MT" w:hAnsi="Bell MT" w:cstheme="minorHAnsi"/>
+          <w:b/>
+          <w:bCs/>
+          <w:sz w:val="32"/>
+          <w:szCs w:val="32"/>
+        </w:rPr>
+        <w:drawing>
+          <wp:inline distT="0" distB="0" distL="0" distR="0" wp14:anchorId="4197D6BC" wp14:editId="7915C9AD">
+            <wp:extent cx="6407479" cy="2800494"/>
+            <wp:effectExtent l="0" t="0" r="0" b="0"/>
+            <wp:docPr id="1" name="Picture 1"/>
+            <wp:cNvGraphicFramePr>
+              <a:graphicFrameLocks xmlns:a="http://schemas.openxmlformats.org/drawingml/2006/main" noChangeAspect="1"/>
+            </wp:cNvGraphicFramePr>
+            <a:graphic xmlns:a="http://schemas.openxmlformats.org/drawingml/2006/main">
+              <a:graphicData uri="http://schemas.openxmlformats.org/drawingml/2006/picture">
+                <pic:pic xmlns:pic="http://schemas.openxmlformats.org/drawingml/2006/picture">
+                  <pic:nvPicPr>
+                    <pic:cNvPr id="1" name=""/>
+                    <pic:cNvPicPr/>
+                  </pic:nvPicPr>
+                  <pic:blipFill>
+                    <a:blip r:embed="rId7"/>
+                    <a:stretch>
+                      <a:fillRect/>
+                    </a:stretch>
+                  </pic:blipFill>
+                  <pic:spPr>
+                    <a:xfrm>
+                      <a:off x="0" y="0"/>
+                      <a:ext cx="6407479" cy="2800494"/>
+                    </a:xfrm>
+                    <a:prstGeom prst="rect">
+                      <a:avLst/>
+                    </a:prstGeom>
+                  </pic:spPr>
+                </pic:pic>
+              </a:graphicData>
+            </a:graphic>
+          </wp:inline>
+        </w:drawing>
+      </w:r>
+    </w:p>
+    <w:p>
+      <w:pPr>
+        <w:rPr>
+          <w:rFonts w:ascii="Bell MT" w:hAnsi="Bell MT" w:cstheme="minorHAnsi"/>
+          <w:b/>
+          <w:bCs/>
+          <w:sz w:val="32"/>
+          <w:szCs w:val="32"/>
+        </w:rPr>
+      </w:pPr>
+      <w:r>
+        <w:rPr>
+          <w:rFonts w:ascii="Bell MT" w:hAnsi="Bell MT" w:cstheme="minorHAnsi"/>
+          <w:b/>
+          <w:bCs/>
+          <w:sz w:val="32"/>
+          <w:szCs w:val="32"/>
+        </w:rPr>
+        <w:t>Mode_t</w:t>
+      </w:r>
+    </w:p>
+    <w:p>
+      <w:pPr>
+        <w:pStyle w:val="ListParagraph"/>
+        <w:numPr>
+          <w:ilvl w:val="0"/>
+          <w:numId w:val="14"/>
+        </w:numPr>
+        <w:rPr>
+          <w:rFonts w:ascii="Bell MT" w:hAnsi="Bell MT" w:cstheme="minorHAnsi"/>
+        </w:rPr>
+      </w:pPr>
+      <w:r>
+        <w:rPr>
+          <w:rFonts w:ascii="Bell MT" w:hAnsi="Bell MT" w:cstheme="minorHAnsi"/>
+        </w:rPr>
+        <w:t xml:space="preserve">sys/stat.h declares the symbols </w:t>
+      </w:r>
+    </w:p>
+    <w:p>
+      <w:pPr>
+        <w:pStyle w:val="ListParagraph"/>
+        <w:numPr>
+          <w:ilvl w:val="0"/>
+          <w:numId w:val="14"/>
+        </w:numPr>
+        <w:rPr>
+          <w:rFonts w:ascii="Bell MT" w:hAnsi="Bell MT" w:cstheme="minorHAnsi"/>
+        </w:rPr>
+      </w:pPr>
+      <w:r>
+        <w:rPr>
+          <w:rFonts w:ascii="Bell MT" w:hAnsi="Bell MT" w:cstheme="minorHAnsi"/>
+        </w:rPr>
+        <w:t>mode_t st_mode</w:t>
+      </w:r>
+    </w:p>
+    <w:p>
+      <w:pPr>
+        <w:pStyle w:val="ListParagraph"/>
+        <w:numPr>
+          <w:ilvl w:val="0"/>
+          <w:numId w:val="15"/>
+        </w:numPr>
+        <w:rPr>
+          <w:rFonts w:ascii="Bell MT" w:hAnsi="Bell MT" w:cstheme="minorHAnsi"/>
+        </w:rPr>
+      </w:pPr>
+      <w:r>
+        <w:rPr>
+          <w:rFonts w:ascii="Bell MT" w:hAnsi="Bell MT" w:cstheme="minorHAnsi"/>
+        </w:rPr>
+        <w:t>Specifies the mode of the file. This includes file type information (see Testing File Type) and the file permission bits (see Permission Bits).</w:t>
+      </w:r>
+    </w:p>
+    <w:p>
+      <w:pPr>
+        <w:pStyle w:val="ListParagraph"/>
+        <w:numPr>
+          <w:ilvl w:val="0"/>
+          <w:numId w:val="14"/>
+        </w:numPr>
+        <w:rPr>
+          <w:rFonts w:ascii="Bell MT" w:hAnsi="Bell MT" w:cstheme="minorHAnsi"/>
+        </w:rPr>
+      </w:pPr>
+      <w:r>
+        <w:rPr>
+          <w:rFonts w:ascii="Bell MT" w:hAnsi="Bell MT" w:cstheme="minorHAnsi"/>
+        </w:rPr>
+        <w:t>Data Type: mode_t</w:t>
+      </w:r>
+    </w:p>
+    <w:p>
+      <w:pPr>
+        <w:pStyle w:val="ListParagraph"/>
+        <w:numPr>
+          <w:ilvl w:val="0"/>
+          <w:numId w:val="15"/>
+        </w:numPr>
+        <w:rPr>
+          <w:rFonts w:ascii="Bell MT" w:hAnsi="Bell MT" w:cstheme="minorHAnsi"/>
+        </w:rPr>
+      </w:pPr>
+      <w:r>
+        <w:rPr>
+          <w:rFonts w:ascii="Bell MT" w:hAnsi="Bell MT" w:cstheme="minorHAnsi"/>
+        </w:rPr>
+        <w:t>This is an integer data type used to represent file modes. In the GNU C Library, this is an unsigned type no narrower than unsigned int.</w:t>
+      </w:r>
+    </w:p>
+    <w:p>
+      <w:pPr>
+        <w:rPr>
+          <w:rFonts w:ascii="Bell MT" w:hAnsi="Bell MT" w:cstheme="minorHAnsi"/>
+          <w:b/>
+          <w:bCs/>
+          <w:sz w:val="32"/>
+          <w:szCs w:val="32"/>
+        </w:rPr>
+      </w:pPr>
+      <w:r>
+        <w:rPr>
+          <w:rFonts w:ascii="Bell MT" w:hAnsi="Bell MT" w:cstheme="minorHAnsi"/>
+          <w:b/>
+          <w:bCs/>
+          <w:sz w:val="32"/>
+          <w:szCs w:val="32"/>
+        </w:rPr>
+        <w:t>Size_t and ssize_t</w:t>
+      </w:r>
+    </w:p>
+    <w:p>
+      <w:pPr>
+        <w:pStyle w:val="ListParagraph"/>
+        <w:numPr>
+          <w:ilvl w:val="0"/>
+          <w:numId w:val="13"/>
+        </w:numPr>
+        <w:rPr>
+          <w:rFonts w:ascii="Bell MT" w:hAnsi="Bell MT" w:cstheme="minorHAnsi"/>
+        </w:rPr>
+      </w:pPr>
+      <w:hyperlink r:id="rId8" w:history="1">
         <w:r>
           <w:rPr>
             <w:rStyle w:val="Hyperlink"/>
           </w:rPr>
-          <w:t>size_t</w:t>
+          <w:t>What is the size_t data type in C? - GeeksforGeeks</w:t>
         </w:r>
-        <w:proofErr w:type="spellEnd"/>
-        <w:r>
-          <w:rPr>
-            <w:rStyle w:val="Hyperlink"/>
-          </w:rPr>
-          <w:t xml:space="preserve"> data type in C? - </w:t>
-        </w:r>
-        <w:proofErr w:type="spellStart"/>
-        <w:r>
-          <w:rPr>
-            <w:rStyle w:val="Hyperlink"/>
-          </w:rPr>
-          <w:t>GeeksforGeeks</w:t>
-        </w:r>
-        <w:proofErr w:type="spellEnd"/>
       </w:hyperlink>
     </w:p>
     <w:p>
@@ -104,91 +255,7 @@
         <w:rPr>
           <w:rFonts w:ascii="Bell MT" w:hAnsi="Bell MT" w:cstheme="minorHAnsi"/>
         </w:rPr>
-        <w:t>&lt;</w:t>
-      </w:r>
-      <w:proofErr w:type="spellStart"/>
-      <w:r>
-        <w:rPr>
-          <w:rFonts w:ascii="Bell MT" w:hAnsi="Bell MT" w:cstheme="minorHAnsi"/>
-        </w:rPr>
-        <w:t>stddef.h</w:t>
-      </w:r>
-      <w:proofErr w:type="spellEnd"/>
-      <w:r>
-        <w:rPr>
-          <w:rFonts w:ascii="Bell MT" w:hAnsi="Bell MT" w:cstheme="minorHAnsi"/>
-        </w:rPr>
-        <w:t>&gt;, &lt;</w:t>
-      </w:r>
-      <w:proofErr w:type="spellStart"/>
-      <w:r>
-        <w:rPr>
-          <w:rFonts w:ascii="Bell MT" w:hAnsi="Bell MT" w:cstheme="minorHAnsi"/>
-        </w:rPr>
-        <w:t>stdio.h</w:t>
-      </w:r>
-      <w:proofErr w:type="spellEnd"/>
-      <w:r>
-        <w:rPr>
-          <w:rFonts w:ascii="Bell MT" w:hAnsi="Bell MT" w:cstheme="minorHAnsi"/>
-        </w:rPr>
-        <w:t>&gt;, &lt;</w:t>
-      </w:r>
-      <w:proofErr w:type="spellStart"/>
-      <w:r>
-        <w:rPr>
-          <w:rFonts w:ascii="Bell MT" w:hAnsi="Bell MT" w:cstheme="minorHAnsi"/>
-        </w:rPr>
-        <w:t>stdlib.h</w:t>
-      </w:r>
-      <w:proofErr w:type="spellEnd"/>
-      <w:r>
-        <w:rPr>
-          <w:rFonts w:ascii="Bell MT" w:hAnsi="Bell MT" w:cstheme="minorHAnsi"/>
-        </w:rPr>
-        <w:t>&gt;, &lt;</w:t>
-      </w:r>
-      <w:proofErr w:type="spellStart"/>
-      <w:r>
-        <w:rPr>
-          <w:rFonts w:ascii="Bell MT" w:hAnsi="Bell MT" w:cstheme="minorHAnsi"/>
-        </w:rPr>
-        <w:t>string.h</w:t>
-      </w:r>
-      <w:proofErr w:type="spellEnd"/>
-      <w:r>
-        <w:rPr>
-          <w:rFonts w:ascii="Bell MT" w:hAnsi="Bell MT" w:cstheme="minorHAnsi"/>
-        </w:rPr>
-        <w:t>&gt;, &lt;</w:t>
-      </w:r>
-      <w:proofErr w:type="spellStart"/>
-      <w:r>
-        <w:rPr>
-          <w:rFonts w:ascii="Bell MT" w:hAnsi="Bell MT" w:cstheme="minorHAnsi"/>
-        </w:rPr>
-        <w:t>time.h</w:t>
-      </w:r>
-      <w:proofErr w:type="spellEnd"/>
-      <w:r>
-        <w:rPr>
-          <w:rFonts w:ascii="Bell MT" w:hAnsi="Bell MT" w:cstheme="minorHAnsi"/>
-        </w:rPr>
-        <w:t>&gt;, &lt;</w:t>
-      </w:r>
-      <w:proofErr w:type="spellStart"/>
-      <w:r>
-        <w:rPr>
-          <w:rFonts w:ascii="Bell MT" w:hAnsi="Bell MT" w:cstheme="minorHAnsi"/>
-        </w:rPr>
-        <w:t>wchar.h</w:t>
-      </w:r>
-      <w:proofErr w:type="spellEnd"/>
-      <w:r>
-        <w:rPr>
-          <w:rFonts w:ascii="Bell MT" w:hAnsi="Bell MT" w:cstheme="minorHAnsi"/>
-        </w:rPr>
-        <w:t>&gt;</w:t>
+        <w:t>&lt;stddef.h&gt;, &lt;stdio.h&gt;, &lt;stdlib.h&gt;, &lt;string.h&gt;, &lt;time.h&gt;, &lt;wchar.h&gt;</w:t>
       </w:r>
     </w:p>
     <w:p>
@@ -206,21 +273,7 @@
         <w:rPr>
           <w:rFonts w:ascii="Bell MT" w:hAnsi="Bell MT" w:cstheme="minorHAnsi"/>
         </w:rPr>
-        <w:t xml:space="preserve">The datatype </w:t>
-      </w:r>
-      <w:proofErr w:type="spellStart"/>
-      <w:r>
-        <w:rPr>
-          <w:rFonts w:ascii="Bell MT" w:hAnsi="Bell MT" w:cstheme="minorHAnsi"/>
-        </w:rPr>
-        <w:t>size_t</w:t>
-      </w:r>
-      <w:proofErr w:type="spellEnd"/>
-      <w:r>
-        <w:rPr>
-          <w:rFonts w:ascii="Bell MT" w:hAnsi="Bell MT" w:cstheme="minorHAnsi"/>
-        </w:rPr>
-        <w:t xml:space="preserve"> is unsigned integral type. </w:t>
+        <w:t xml:space="preserve">The datatype size_t is unsigned integral type. </w:t>
       </w:r>
     </w:p>
     <w:p>
@@ -238,21 +291,7 @@
         <w:rPr>
           <w:rFonts w:ascii="Bell MT" w:hAnsi="Bell MT" w:cstheme="minorHAnsi"/>
         </w:rPr>
-        <w:t xml:space="preserve">It represents the size of any object in bytes and returned by </w:t>
-      </w:r>
-      <w:proofErr w:type="spellStart"/>
-      <w:r>
-        <w:rPr>
-          <w:rFonts w:ascii="Bell MT" w:hAnsi="Bell MT" w:cstheme="minorHAnsi"/>
-        </w:rPr>
-        <w:t>sizeof</w:t>
-      </w:r>
-      <w:proofErr w:type="spellEnd"/>
-      <w:r>
-        <w:rPr>
-          <w:rFonts w:ascii="Bell MT" w:hAnsi="Bell MT" w:cstheme="minorHAnsi"/>
-        </w:rPr>
-        <w:t xml:space="preserve"> operator.</w:t>
+        <w:t>It represents the size of any object in bytes and returned by sizeof operator.</w:t>
       </w:r>
     </w:p>
     <w:p>
@@ -284,19 +323,11 @@
           <w:rFonts w:ascii="Bell MT" w:hAnsi="Bell MT" w:cstheme="minorHAnsi"/>
         </w:rPr>
       </w:pPr>
-      <w:proofErr w:type="spellStart"/>
-      <w:r>
-        <w:rPr>
-          <w:rFonts w:ascii="Bell MT" w:hAnsi="Bell MT" w:cstheme="minorHAnsi"/>
-        </w:rPr>
-        <w:t>ssize_t</w:t>
-      </w:r>
-      <w:proofErr w:type="spellEnd"/>
-      <w:r>
-        <w:rPr>
-          <w:rFonts w:ascii="Bell MT" w:hAnsi="Bell MT" w:cstheme="minorHAnsi"/>
-        </w:rPr>
-        <w:t xml:space="preserve"> is not defined in standard C. It's a POSIX extension, so you</w:t>
+      <w:r>
+        <w:rPr>
+          <w:rFonts w:ascii="Bell MT" w:hAnsi="Bell MT" w:cstheme="minorHAnsi"/>
+        </w:rPr>
+        <w:t>ssize_t is not defined in standard C. It's a POSIX extension, so you</w:t>
       </w:r>
       <w:r>
         <w:rPr>
@@ -322,45 +353,11 @@
           <w:rFonts w:ascii="Bell MT" w:hAnsi="Bell MT" w:cstheme="minorHAnsi"/>
         </w:rPr>
       </w:pPr>
-      <w:proofErr w:type="spellStart"/>
-      <w:r>
-        <w:rPr>
-          <w:rFonts w:ascii="Bell MT" w:hAnsi="Bell MT" w:cstheme="minorHAnsi"/>
-        </w:rPr>
-        <w:t>ssize_t</w:t>
-      </w:r>
-      <w:proofErr w:type="spellEnd"/>
-      <w:r>
-        <w:rPr>
-          <w:rFonts w:ascii="Bell MT" w:hAnsi="Bell MT" w:cstheme="minorHAnsi"/>
-        </w:rPr>
-        <w:t xml:space="preserve">, if it's defined, is the signed equivalent of </w:t>
-      </w:r>
-      <w:proofErr w:type="spellStart"/>
-      <w:r>
-        <w:rPr>
-          <w:rFonts w:ascii="Bell MT" w:hAnsi="Bell MT" w:cstheme="minorHAnsi"/>
-        </w:rPr>
-        <w:t>size_t</w:t>
-      </w:r>
-      <w:proofErr w:type="spellEnd"/>
-      <w:r>
-        <w:rPr>
-          <w:rFonts w:ascii="Bell MT" w:hAnsi="Bell MT" w:cstheme="minorHAnsi"/>
-        </w:rPr>
-        <w:t>.</w:t>
-      </w:r>
-      <w:r>
-        <w:rPr>
-          <w:rFonts w:ascii="Bell MT" w:hAnsi="Bell MT" w:cstheme="minorHAnsi"/>
-        </w:rPr>
-        <w:t xml:space="preserve"> </w:t>
-      </w:r>
-      <w:r>
-        <w:rPr>
-          <w:rFonts w:ascii="Bell MT" w:hAnsi="Bell MT" w:cstheme="minorHAnsi"/>
-        </w:rPr>
-        <w:t>Presumably it should be used only if you need to store negative</w:t>
+      <w:r>
+        <w:rPr>
+          <w:rFonts w:ascii="Bell MT" w:hAnsi="Bell MT" w:cstheme="minorHAnsi"/>
+        </w:rPr>
+        <w:t>ssize_t, if it's defined, is the signed equivalent of size_t. Presumably it should be used only if you need to store negative</w:t>
       </w:r>
       <w:r>
         <w:rPr>
@@ -408,35 +405,7 @@
         <w:rPr>
           <w:rFonts w:ascii="Bell MT" w:hAnsi="Bell MT" w:cstheme="minorHAnsi"/>
         </w:rPr>
-        <w:t xml:space="preserve">Basically the maximum permissible size is dependent on the compiler; if the compiler is 32 bit then it is simply a typedef(i.e., alias) for unsigned int but if the compiler is 64 bit then it would be a typedef for unsigned long </w:t>
-      </w:r>
-      <w:proofErr w:type="spellStart"/>
-      <w:r>
-        <w:rPr>
-          <w:rFonts w:ascii="Bell MT" w:hAnsi="Bell MT" w:cstheme="minorHAnsi"/>
-        </w:rPr>
-        <w:t>long</w:t>
-      </w:r>
-      <w:proofErr w:type="spellEnd"/>
-      <w:r>
-        <w:rPr>
-          <w:rFonts w:ascii="Bell MT" w:hAnsi="Bell MT" w:cstheme="minorHAnsi"/>
-        </w:rPr>
-        <w:t xml:space="preserve">. The </w:t>
-      </w:r>
-      <w:proofErr w:type="spellStart"/>
-      <w:r>
-        <w:rPr>
-          <w:rFonts w:ascii="Bell MT" w:hAnsi="Bell MT" w:cstheme="minorHAnsi"/>
-        </w:rPr>
-        <w:t>size_t</w:t>
-      </w:r>
-      <w:proofErr w:type="spellEnd"/>
-      <w:r>
-        <w:rPr>
-          <w:rFonts w:ascii="Bell MT" w:hAnsi="Bell MT" w:cstheme="minorHAnsi"/>
-        </w:rPr>
-        <w:t xml:space="preserve"> data type is never negative.</w:t>
+        <w:t>Basically the maximum permissible size is dependent on the compiler; if the compiler is 32 bit then it is simply a typedef(i.e., alias) for unsigned int but if the compiler is 64 bit then it would be a typedef for unsigned long long. The size_t data type is never negative.</w:t>
       </w:r>
     </w:p>
     <w:p>
@@ -457,95 +426,7 @@
           <w:sz w:val="32"/>
           <w:szCs w:val="32"/>
         </w:rPr>
-        <w:t xml:space="preserve">Difference between </w:t>
-      </w:r>
-      <w:proofErr w:type="spellStart"/>
-      <w:r>
-        <w:rPr>
-          <w:rFonts w:ascii="Bell MT" w:hAnsi="Bell MT" w:cstheme="minorHAnsi"/>
-          <w:b/>
-          <w:bCs/>
-          <w:sz w:val="32"/>
-          <w:szCs w:val="32"/>
-        </w:rPr>
-        <w:t>getc</w:t>
-      </w:r>
-      <w:proofErr w:type="spellEnd"/>
-      <w:r>
-        <w:rPr>
-          <w:rFonts w:ascii="Bell MT" w:hAnsi="Bell MT" w:cstheme="minorHAnsi"/>
-          <w:b/>
-          <w:bCs/>
-          <w:sz w:val="32"/>
-          <w:szCs w:val="32"/>
-        </w:rPr>
-        <w:t xml:space="preserve">(), </w:t>
-      </w:r>
-      <w:proofErr w:type="spellStart"/>
-      <w:r>
-        <w:rPr>
-          <w:rFonts w:ascii="Bell MT" w:hAnsi="Bell MT" w:cstheme="minorHAnsi"/>
-          <w:b/>
-          <w:bCs/>
-          <w:sz w:val="32"/>
-          <w:szCs w:val="32"/>
-        </w:rPr>
-        <w:t>getchar</w:t>
-      </w:r>
-      <w:proofErr w:type="spellEnd"/>
-      <w:r>
-        <w:rPr>
-          <w:rFonts w:ascii="Bell MT" w:hAnsi="Bell MT" w:cstheme="minorHAnsi"/>
-          <w:b/>
-          <w:bCs/>
-          <w:sz w:val="32"/>
-          <w:szCs w:val="32"/>
-        </w:rPr>
-        <w:t xml:space="preserve">(), </w:t>
-      </w:r>
-      <w:proofErr w:type="spellStart"/>
-      <w:r>
-        <w:rPr>
-          <w:rFonts w:ascii="Bell MT" w:hAnsi="Bell MT" w:cstheme="minorHAnsi"/>
-          <w:b/>
-          <w:bCs/>
-          <w:sz w:val="32"/>
-          <w:szCs w:val="32"/>
-        </w:rPr>
-        <w:t>getch</w:t>
-      </w:r>
-      <w:proofErr w:type="spellEnd"/>
-      <w:r>
-        <w:rPr>
-          <w:rFonts w:ascii="Bell MT" w:hAnsi="Bell MT" w:cstheme="minorHAnsi"/>
-          <w:b/>
-          <w:bCs/>
-          <w:sz w:val="32"/>
-          <w:szCs w:val="32"/>
-        </w:rPr>
-        <w:t xml:space="preserve">() and </w:t>
-      </w:r>
-      <w:proofErr w:type="spellStart"/>
-      <w:r>
-        <w:rPr>
-          <w:rFonts w:ascii="Bell MT" w:hAnsi="Bell MT" w:cstheme="minorHAnsi"/>
-          <w:b/>
-          <w:bCs/>
-          <w:sz w:val="32"/>
-          <w:szCs w:val="32"/>
-        </w:rPr>
-        <w:t>getche</w:t>
-      </w:r>
-      <w:proofErr w:type="spellEnd"/>
-      <w:r>
-        <w:rPr>
-          <w:rFonts w:ascii="Bell MT" w:hAnsi="Bell MT" w:cstheme="minorHAnsi"/>
-          <w:b/>
-          <w:bCs/>
-          <w:sz w:val="32"/>
-          <w:szCs w:val="32"/>
-        </w:rPr>
-        <w:t>()</w:t>
+        <w:t>Difference between getc(), getchar(), getch() and getche()</w:t>
       </w:r>
     </w:p>
     <w:p>
@@ -595,23 +476,13 @@
           <w:rFonts w:ascii="Bell MT" w:hAnsi="Bell MT" w:cstheme="minorHAnsi"/>
         </w:rPr>
       </w:pPr>
-      <w:proofErr w:type="spellStart"/>
-      <w:r>
-        <w:rPr>
-          <w:rFonts w:ascii="Bell MT" w:hAnsi="Bell MT" w:cstheme="minorHAnsi"/>
-          <w:b/>
-          <w:bCs/>
-        </w:rPr>
-        <w:t>getc</w:t>
-      </w:r>
-      <w:proofErr w:type="spellEnd"/>
-      <w:r>
-        <w:rPr>
-          <w:rFonts w:ascii="Bell MT" w:hAnsi="Bell MT" w:cstheme="minorHAnsi"/>
-          <w:b/>
-          <w:bCs/>
-        </w:rPr>
-        <w:t>()</w:t>
+      <w:r>
+        <w:rPr>
+          <w:rFonts w:ascii="Bell MT" w:hAnsi="Bell MT" w:cstheme="minorHAnsi"/>
+          <w:b/>
+          <w:bCs/>
+        </w:rPr>
+        <w:t>getc()</w:t>
       </w:r>
       <w:r>
         <w:rPr>
@@ -635,25 +506,7 @@
           <w:b/>
           <w:bCs/>
         </w:rPr>
-        <w:t xml:space="preserve">Syntax: int </w:t>
-      </w:r>
-      <w:proofErr w:type="spellStart"/>
-      <w:r>
-        <w:rPr>
-          <w:rFonts w:ascii="Bell MT" w:hAnsi="Bell MT" w:cs="Courier New"/>
-          <w:b/>
-          <w:bCs/>
-        </w:rPr>
-        <w:t>getc</w:t>
-      </w:r>
-      <w:proofErr w:type="spellEnd"/>
-      <w:r>
-        <w:rPr>
-          <w:rFonts w:ascii="Bell MT" w:hAnsi="Bell MT" w:cs="Courier New"/>
-          <w:b/>
-          <w:bCs/>
-        </w:rPr>
-        <w:t>(FILE *stream);</w:t>
+        <w:t>Syntax: int getc(FILE *stream);</w:t>
       </w:r>
     </w:p>
     <w:p>
@@ -667,79 +520,38 @@
           <w:rFonts w:ascii="Bell MT" w:hAnsi="Bell MT" w:cstheme="minorHAnsi"/>
         </w:rPr>
       </w:pPr>
-      <w:proofErr w:type="spellStart"/>
-      <w:r>
-        <w:rPr>
-          <w:rFonts w:ascii="Bell MT" w:hAnsi="Bell MT" w:cstheme="minorHAnsi"/>
-          <w:b/>
-          <w:bCs/>
-        </w:rPr>
-        <w:t>getchar</w:t>
-      </w:r>
-      <w:proofErr w:type="spellEnd"/>
-      <w:r>
-        <w:rPr>
-          <w:rFonts w:ascii="Bell MT" w:hAnsi="Bell MT" w:cstheme="minorHAnsi"/>
-          <w:b/>
-          <w:bCs/>
-        </w:rPr>
-        <w:t>()</w:t>
-      </w:r>
-      <w:r>
-        <w:rPr>
-          <w:rFonts w:ascii="Bell MT" w:hAnsi="Bell MT" w:cstheme="minorHAnsi"/>
-        </w:rPr>
-        <w:t xml:space="preserve"> is equivalent to </w:t>
-      </w:r>
-      <w:proofErr w:type="spellStart"/>
-      <w:r>
-        <w:rPr>
-          <w:rFonts w:ascii="Bell MT" w:hAnsi="Bell MT" w:cstheme="minorHAnsi"/>
-        </w:rPr>
-        <w:t>getc</w:t>
-      </w:r>
-      <w:proofErr w:type="spellEnd"/>
-      <w:r>
-        <w:rPr>
-          <w:rFonts w:ascii="Bell MT" w:hAnsi="Bell MT" w:cstheme="minorHAnsi"/>
-        </w:rPr>
-        <w:t>(stdin)</w:t>
-      </w:r>
-    </w:p>
-    <w:p>
-      <w:pPr>
-        <w:pStyle w:val="ListParagraph"/>
-        <w:rPr>
-          <w:rFonts w:ascii="Bell MT" w:hAnsi="Bell MT" w:cs="Courier New"/>
-          <w:b/>
-          <w:bCs/>
-        </w:rPr>
-      </w:pPr>
-      <w:r>
-        <w:rPr>
-          <w:rFonts w:ascii="Bell MT" w:hAnsi="Bell MT" w:cs="Courier New"/>
-          <w:b/>
-          <w:bCs/>
-        </w:rPr>
-        <w:t xml:space="preserve">Syntax: int </w:t>
-      </w:r>
-      <w:proofErr w:type="spellStart"/>
-      <w:r>
-        <w:rPr>
-          <w:rFonts w:ascii="Bell MT" w:hAnsi="Bell MT" w:cs="Courier New"/>
-          <w:b/>
-          <w:bCs/>
-        </w:rPr>
-        <w:t>getchar</w:t>
-      </w:r>
-      <w:proofErr w:type="spellEnd"/>
-      <w:r>
-        <w:rPr>
-          <w:rFonts w:ascii="Bell MT" w:hAnsi="Bell MT" w:cs="Courier New"/>
-          <w:b/>
-          <w:bCs/>
-        </w:rPr>
-        <w:t>(void);</w:t>
+      <w:r>
+        <w:rPr>
+          <w:rFonts w:ascii="Bell MT" w:hAnsi="Bell MT" w:cstheme="minorHAnsi"/>
+          <w:b/>
+          <w:bCs/>
+        </w:rPr>
+        <w:lastRenderedPageBreak/>
+        <w:t>getchar()</w:t>
+      </w:r>
+      <w:r>
+        <w:rPr>
+          <w:rFonts w:ascii="Bell MT" w:hAnsi="Bell MT" w:cstheme="minorHAnsi"/>
+        </w:rPr>
+        <w:t xml:space="preserve"> is equivalent to getc(stdin)</w:t>
+      </w:r>
+    </w:p>
+    <w:p>
+      <w:pPr>
+        <w:pStyle w:val="ListParagraph"/>
+        <w:rPr>
+          <w:rFonts w:ascii="Bell MT" w:hAnsi="Bell MT" w:cs="Courier New"/>
+          <w:b/>
+          <w:bCs/>
+        </w:rPr>
+      </w:pPr>
+      <w:r>
+        <w:rPr>
+          <w:rFonts w:ascii="Bell MT" w:hAnsi="Bell MT" w:cs="Courier New"/>
+          <w:b/>
+          <w:bCs/>
+        </w:rPr>
+        <w:t>Syntax: int getchar(void);</w:t>
       </w:r>
     </w:p>
     <w:p>
@@ -754,23 +566,13 @@
           <w:highlight w:val="cyan"/>
         </w:rPr>
       </w:pPr>
-      <w:proofErr w:type="spellStart"/>
-      <w:r>
-        <w:rPr>
-          <w:rFonts w:ascii="Bell MT" w:hAnsi="Bell MT" w:cstheme="minorHAnsi"/>
-          <w:b/>
-          <w:bCs/>
-        </w:rPr>
-        <w:t>Getch</w:t>
-      </w:r>
-      <w:proofErr w:type="spellEnd"/>
-      <w:r>
-        <w:rPr>
-          <w:rFonts w:ascii="Bell MT" w:hAnsi="Bell MT" w:cstheme="minorHAnsi"/>
-          <w:b/>
-          <w:bCs/>
-        </w:rPr>
-        <w:t>()</w:t>
+      <w:r>
+        <w:rPr>
+          <w:rFonts w:ascii="Bell MT" w:hAnsi="Bell MT" w:cstheme="minorHAnsi"/>
+          <w:b/>
+          <w:bCs/>
+        </w:rPr>
+        <w:t>Getch()</w:t>
       </w:r>
       <w:r>
         <w:rPr>
@@ -819,25 +621,7 @@
           <w:b/>
           <w:bCs/>
         </w:rPr>
-        <w:t xml:space="preserve">int </w:t>
-      </w:r>
-      <w:proofErr w:type="spellStart"/>
-      <w:r>
-        <w:rPr>
-          <w:rFonts w:ascii="Bell MT" w:hAnsi="Bell MT" w:cs="Courier New"/>
-          <w:b/>
-          <w:bCs/>
-        </w:rPr>
-        <w:t>getch</w:t>
-      </w:r>
-      <w:proofErr w:type="spellEnd"/>
-      <w:r>
-        <w:rPr>
-          <w:rFonts w:ascii="Bell MT" w:hAnsi="Bell MT" w:cs="Courier New"/>
-          <w:b/>
-          <w:bCs/>
-        </w:rPr>
-        <w:t>();</w:t>
+        <w:t>int getch();</w:t>
       </w:r>
     </w:p>
     <w:p>
@@ -851,23 +635,13 @@
           <w:rFonts w:ascii="Bell MT" w:hAnsi="Bell MT" w:cstheme="minorHAnsi"/>
         </w:rPr>
       </w:pPr>
-      <w:proofErr w:type="spellStart"/>
-      <w:r>
-        <w:rPr>
-          <w:rFonts w:ascii="Bell MT" w:hAnsi="Bell MT" w:cstheme="minorHAnsi"/>
-          <w:b/>
-          <w:bCs/>
-        </w:rPr>
-        <w:t>Getche</w:t>
-      </w:r>
-      <w:proofErr w:type="spellEnd"/>
-      <w:r>
-        <w:rPr>
-          <w:rFonts w:ascii="Bell MT" w:hAnsi="Bell MT" w:cstheme="minorHAnsi"/>
-          <w:b/>
-          <w:bCs/>
-        </w:rPr>
-        <w:t>(</w:t>
+      <w:r>
+        <w:rPr>
+          <w:rFonts w:ascii="Bell MT" w:hAnsi="Bell MT" w:cstheme="minorHAnsi"/>
+          <w:b/>
+          <w:bCs/>
+        </w:rPr>
+        <w:t>Getche(</w:t>
       </w:r>
       <w:r>
         <w:rPr>
@@ -922,25 +696,7 @@
           <w:b/>
           <w:bCs/>
         </w:rPr>
-        <w:t xml:space="preserve">int </w:t>
-      </w:r>
-      <w:proofErr w:type="spellStart"/>
-      <w:r>
-        <w:rPr>
-          <w:rFonts w:ascii="Bell MT" w:hAnsi="Bell MT" w:cs="Courier New"/>
-          <w:b/>
-          <w:bCs/>
-        </w:rPr>
-        <w:t>getche</w:t>
-      </w:r>
-      <w:proofErr w:type="spellEnd"/>
-      <w:r>
-        <w:rPr>
-          <w:rFonts w:ascii="Bell MT" w:hAnsi="Bell MT" w:cs="Courier New"/>
-          <w:b/>
-          <w:bCs/>
-        </w:rPr>
-        <w:t>(void);</w:t>
+        <w:t>int getche(void);</w:t>
       </w:r>
     </w:p>
     <w:p>
@@ -1056,7 +812,7 @@
           <w:rFonts w:ascii="Bell MT" w:hAnsi="Bell MT" w:cstheme="minorHAnsi"/>
         </w:rPr>
       </w:pPr>
-      <w:hyperlink r:id="rId7">
+      <w:hyperlink r:id="rId9">
         <w:r>
           <w:rPr>
             <w:rStyle w:val="Hyperlink"/>
@@ -1128,80 +884,32 @@
           <w:szCs w:val="24"/>
           <w:lang w:val="en-US"/>
         </w:rPr>
-        <w:t>#include &lt;</w:t>
-      </w:r>
-      <w:proofErr w:type="spellStart"/>
-      <w:r>
-        <w:rPr>
-          <w:rFonts w:ascii="Bell MT" w:hAnsi="Bell MT" w:cs="Courier New"/>
-          <w:b/>
-          <w:bCs/>
-          <w:sz w:val="24"/>
-          <w:szCs w:val="24"/>
-          <w:lang w:val="en-US"/>
-        </w:rPr>
-        <w:t>fcntl.h</w:t>
-      </w:r>
-      <w:proofErr w:type="spellEnd"/>
-      <w:r>
-        <w:rPr>
-          <w:rFonts w:ascii="Bell MT" w:hAnsi="Bell MT" w:cs="Courier New"/>
-          <w:b/>
-          <w:bCs/>
-          <w:sz w:val="24"/>
-          <w:szCs w:val="24"/>
-          <w:lang w:val="en-US"/>
-        </w:rPr>
-        <w:t>&gt;</w:t>
-      </w:r>
-    </w:p>
-    <w:p>
-      <w:pPr>
-        <w:pStyle w:val="ListParagraph"/>
-        <w:spacing w:line="256" w:lineRule="auto"/>
-        <w:rPr>
-          <w:rFonts w:ascii="Bell MT" w:hAnsi="Bell MT" w:cs="Courier New"/>
-          <w:b/>
-          <w:bCs/>
-          <w:sz w:val="24"/>
-          <w:szCs w:val="24"/>
-          <w:lang w:val="en-US"/>
-        </w:rPr>
-      </w:pPr>
-      <w:r>
-        <w:rPr>
-          <w:rFonts w:ascii="Bell MT" w:hAnsi="Bell MT" w:cs="Courier New"/>
-          <w:b/>
-          <w:bCs/>
-          <w:sz w:val="24"/>
-          <w:szCs w:val="24"/>
-          <w:lang w:val="en-US"/>
-        </w:rPr>
-        <w:t xml:space="preserve">int close(int </w:t>
-      </w:r>
-      <w:proofErr w:type="spellStart"/>
-      <w:r>
-        <w:rPr>
-          <w:rFonts w:ascii="Bell MT" w:hAnsi="Bell MT" w:cs="Courier New"/>
-          <w:b/>
-          <w:bCs/>
-          <w:sz w:val="24"/>
-          <w:szCs w:val="24"/>
-          <w:lang w:val="en-US"/>
-        </w:rPr>
-        <w:t>fd</w:t>
-      </w:r>
-      <w:proofErr w:type="spellEnd"/>
-      <w:r>
-        <w:rPr>
-          <w:rFonts w:ascii="Bell MT" w:hAnsi="Bell MT" w:cs="Courier New"/>
-          <w:b/>
-          <w:bCs/>
-          <w:sz w:val="24"/>
-          <w:szCs w:val="24"/>
-          <w:lang w:val="en-US"/>
-        </w:rPr>
-        <w:t xml:space="preserve">); </w:t>
+        <w:t>#include &lt;fcntl.h&gt;</w:t>
+      </w:r>
+    </w:p>
+    <w:p>
+      <w:pPr>
+        <w:pStyle w:val="ListParagraph"/>
+        <w:spacing w:line="256" w:lineRule="auto"/>
+        <w:rPr>
+          <w:rFonts w:ascii="Bell MT" w:hAnsi="Bell MT" w:cs="Courier New"/>
+          <w:b/>
+          <w:bCs/>
+          <w:sz w:val="24"/>
+          <w:szCs w:val="24"/>
+          <w:lang w:val="en-US"/>
+        </w:rPr>
+      </w:pPr>
+      <w:r>
+        <w:rPr>
+          <w:rFonts w:ascii="Bell MT" w:hAnsi="Bell MT" w:cs="Courier New"/>
+          <w:b/>
+          <w:bCs/>
+          <w:sz w:val="24"/>
+          <w:szCs w:val="24"/>
+          <w:lang w:val="en-US"/>
+        </w:rPr>
+        <w:t xml:space="preserve">int close(int fd); </w:t>
       </w:r>
     </w:p>
     <w:p>
@@ -1246,25 +954,14 @@
           <w:lang w:val="en-US"/>
         </w:rPr>
       </w:pPr>
-      <w:proofErr w:type="spellStart"/>
-      <w:r>
-        <w:rPr>
-          <w:rFonts w:ascii="Bell MT" w:hAnsi="Bell MT" w:cs="Courier New"/>
-          <w:sz w:val="24"/>
-          <w:szCs w:val="24"/>
-          <w:lang w:val="en-US"/>
-        </w:rPr>
-        <w:t>fd</w:t>
-      </w:r>
-      <w:proofErr w:type="spellEnd"/>
-      <w:r>
-        <w:rPr>
-          <w:rFonts w:ascii="Bell MT" w:hAnsi="Bell MT" w:cs="Courier New"/>
-          <w:sz w:val="24"/>
-          <w:szCs w:val="24"/>
-          <w:lang w:val="en-US"/>
-        </w:rPr>
-        <w:t xml:space="preserve"> :file descriptor</w:t>
+      <w:r>
+        <w:rPr>
+          <w:rFonts w:ascii="Bell MT" w:hAnsi="Bell MT" w:cs="Courier New"/>
+          <w:sz w:val="24"/>
+          <w:szCs w:val="24"/>
+          <w:lang w:val="en-US"/>
+        </w:rPr>
+        <w:t>fd :file descriptor</w:t>
       </w:r>
     </w:p>
     <w:p>
@@ -1344,7 +1041,6 @@
           <w:szCs w:val="24"/>
           <w:lang w:val="en-US"/>
         </w:rPr>
-        <w:lastRenderedPageBreak/>
         <w:t>-1 on error.</w:t>
       </w:r>
     </w:p>
@@ -1371,27 +1067,7 @@
           <w:szCs w:val="24"/>
           <w:lang w:val="en-US"/>
         </w:rPr>
-        <w:t xml:space="preserve">Destroy file table entry referenced by element </w:t>
-      </w:r>
-      <w:proofErr w:type="spellStart"/>
-      <w:r>
-        <w:rPr>
-          <w:rFonts w:ascii="Bell MT" w:hAnsi="Bell MT" w:cs="Courier New"/>
-          <w:sz w:val="24"/>
-          <w:szCs w:val="24"/>
-          <w:lang w:val="en-US"/>
-        </w:rPr>
-        <w:t>fd</w:t>
-      </w:r>
-      <w:proofErr w:type="spellEnd"/>
-      <w:r>
-        <w:rPr>
-          <w:rFonts w:ascii="Bell MT" w:hAnsi="Bell MT" w:cs="Courier New"/>
-          <w:sz w:val="24"/>
-          <w:szCs w:val="24"/>
-          <w:lang w:val="en-US"/>
-        </w:rPr>
-        <w:t xml:space="preserve"> of file descriptor table</w:t>
+        <w:t>Destroy file table entry referenced by element fd of file descriptor table</w:t>
       </w:r>
     </w:p>
     <w:p>
@@ -1443,27 +1119,7 @@
           <w:szCs w:val="24"/>
           <w:lang w:val="en-US"/>
         </w:rPr>
-        <w:t xml:space="preserve">Set element </w:t>
-      </w:r>
-      <w:proofErr w:type="spellStart"/>
-      <w:r>
-        <w:rPr>
-          <w:rFonts w:ascii="Bell MT" w:hAnsi="Bell MT" w:cs="Courier New"/>
-          <w:sz w:val="24"/>
-          <w:szCs w:val="24"/>
-          <w:lang w:val="en-US"/>
-        </w:rPr>
-        <w:t>fd</w:t>
-      </w:r>
-      <w:proofErr w:type="spellEnd"/>
-      <w:r>
-        <w:rPr>
-          <w:rFonts w:ascii="Bell MT" w:hAnsi="Bell MT" w:cs="Courier New"/>
-          <w:sz w:val="24"/>
-          <w:szCs w:val="24"/>
-          <w:lang w:val="en-US"/>
-        </w:rPr>
-        <w:t xml:space="preserve"> of file descriptor table to NULL</w:t>
+        <w:t>Set element fd of file descriptor table to NULL</w:t>
       </w:r>
     </w:p>
     <w:p>
@@ -1545,31 +1201,7 @@
           <w:szCs w:val="24"/>
           <w:lang w:val="en-US"/>
         </w:rPr>
-        <w:t>#include &lt;</w:t>
-      </w:r>
-      <w:proofErr w:type="spellStart"/>
-      <w:r>
-        <w:rPr>
-          <w:rFonts w:ascii="Bell MT" w:hAnsi="Bell MT" w:cs="Courier New"/>
-          <w:b/>
-          <w:bCs/>
-          <w:sz w:val="24"/>
-          <w:szCs w:val="24"/>
-          <w:lang w:val="en-US"/>
-        </w:rPr>
-        <w:t>fcntl.h</w:t>
-      </w:r>
-      <w:proofErr w:type="spellEnd"/>
-      <w:r>
-        <w:rPr>
-          <w:rFonts w:ascii="Bell MT" w:hAnsi="Bell MT" w:cs="Courier New"/>
-          <w:b/>
-          <w:bCs/>
-          <w:sz w:val="24"/>
-          <w:szCs w:val="24"/>
-          <w:lang w:val="en-US"/>
-        </w:rPr>
-        <w:t xml:space="preserve">&gt;  </w:t>
+        <w:t xml:space="preserve">#include &lt;fcntl.h&gt;  </w:t>
       </w:r>
     </w:p>
     <w:p>
@@ -1772,7 +1404,7 @@
           <w:lang w:val="en-US"/>
         </w:rPr>
       </w:pPr>
-      <w:hyperlink r:id="rId8" w:history="1">
+      <w:hyperlink r:id="rId10" w:history="1">
         <w:r>
           <w:rPr>
             <w:rStyle w:val="Hyperlink"/>
@@ -1863,101 +1495,17 @@
           <w:lang w:val="en-US"/>
         </w:rPr>
       </w:pPr>
-      <w:proofErr w:type="spellStart"/>
-      <w:r>
-        <w:rPr>
-          <w:rFonts w:ascii="Bell MT" w:hAnsi="Bell MT" w:cs="Courier New"/>
-          <w:b/>
-          <w:bCs/>
-          <w:sz w:val="24"/>
-          <w:szCs w:val="24"/>
-          <w:lang w:val="en-US"/>
-        </w:rPr>
-        <w:t>ssize_t</w:t>
-      </w:r>
-      <w:proofErr w:type="spellEnd"/>
-      <w:r>
-        <w:rPr>
-          <w:rFonts w:ascii="Bell MT" w:hAnsi="Bell MT" w:cs="Courier New"/>
-          <w:b/>
-          <w:bCs/>
-          <w:sz w:val="24"/>
-          <w:szCs w:val="24"/>
-          <w:lang w:val="en-US"/>
-        </w:rPr>
-        <w:t xml:space="preserve"> write(int </w:t>
-      </w:r>
-      <w:proofErr w:type="spellStart"/>
-      <w:r>
-        <w:rPr>
-          <w:rFonts w:ascii="Bell MT" w:hAnsi="Bell MT" w:cs="Courier New"/>
-          <w:b/>
-          <w:bCs/>
-          <w:sz w:val="24"/>
-          <w:szCs w:val="24"/>
-          <w:lang w:val="en-US"/>
-        </w:rPr>
-        <w:t>fd</w:t>
-      </w:r>
-      <w:proofErr w:type="spellEnd"/>
-      <w:r>
-        <w:rPr>
-          <w:rFonts w:ascii="Bell MT" w:hAnsi="Bell MT" w:cs="Courier New"/>
-          <w:b/>
-          <w:bCs/>
-          <w:sz w:val="24"/>
-          <w:szCs w:val="24"/>
-          <w:lang w:val="en-US"/>
-        </w:rPr>
-        <w:t>, const void *</w:t>
-      </w:r>
-      <w:proofErr w:type="spellStart"/>
-      <w:r>
-        <w:rPr>
-          <w:rFonts w:ascii="Bell MT" w:hAnsi="Bell MT" w:cs="Courier New"/>
-          <w:b/>
-          <w:bCs/>
-          <w:sz w:val="24"/>
-          <w:szCs w:val="24"/>
-          <w:lang w:val="en-US"/>
-        </w:rPr>
-        <w:t>buf</w:t>
-      </w:r>
-      <w:proofErr w:type="spellEnd"/>
-      <w:r>
-        <w:rPr>
-          <w:rFonts w:ascii="Bell MT" w:hAnsi="Bell MT" w:cs="Courier New"/>
-          <w:b/>
-          <w:bCs/>
-          <w:sz w:val="24"/>
-          <w:szCs w:val="24"/>
-          <w:lang w:val="en-US"/>
-        </w:rPr>
-        <w:t xml:space="preserve">, </w:t>
-      </w:r>
-      <w:proofErr w:type="spellStart"/>
-      <w:r>
-        <w:rPr>
-          <w:rFonts w:ascii="Bell MT" w:hAnsi="Bell MT" w:cs="Courier New"/>
-          <w:b/>
-          <w:bCs/>
-          <w:sz w:val="24"/>
-          <w:szCs w:val="24"/>
-          <w:lang w:val="en-US"/>
-        </w:rPr>
-        <w:t>size_t</w:t>
-      </w:r>
-      <w:proofErr w:type="spellEnd"/>
-      <w:r>
-        <w:rPr>
-          <w:rFonts w:ascii="Bell MT" w:hAnsi="Bell MT" w:cs="Courier New"/>
-          <w:b/>
-          <w:bCs/>
-          <w:sz w:val="24"/>
-          <w:szCs w:val="24"/>
-          <w:lang w:val="en-US"/>
-        </w:rPr>
-        <w:t xml:space="preserve"> count);</w:t>
+      <w:r>
+        <w:rPr>
+          <w:rFonts w:ascii="Bell MT" w:hAnsi="Bell MT" w:cs="Courier New"/>
+          <w:b/>
+          <w:bCs/>
+          <w:sz w:val="24"/>
+          <w:szCs w:val="24"/>
+          <w:lang w:val="en-US"/>
+        </w:rPr>
+        <w:lastRenderedPageBreak/>
+        <w:t>ssize_t write(int fd, const void *buf, size_t count);</w:t>
       </w:r>
     </w:p>
     <w:p>
@@ -1983,27 +1531,7 @@
           <w:szCs w:val="24"/>
           <w:lang w:val="en-US"/>
         </w:rPr>
-        <w:t>The first parameter (</w:t>
-      </w:r>
-      <w:proofErr w:type="spellStart"/>
-      <w:r>
-        <w:rPr>
-          <w:rFonts w:ascii="Bell MT" w:hAnsi="Bell MT" w:cs="Courier New"/>
-          <w:sz w:val="24"/>
-          <w:szCs w:val="24"/>
-          <w:lang w:val="en-US"/>
-        </w:rPr>
-        <w:t>fd</w:t>
-      </w:r>
-      <w:proofErr w:type="spellEnd"/>
-      <w:r>
-        <w:rPr>
-          <w:rFonts w:ascii="Bell MT" w:hAnsi="Bell MT" w:cs="Courier New"/>
-          <w:sz w:val="24"/>
-          <w:szCs w:val="24"/>
-          <w:lang w:val="en-US"/>
-        </w:rPr>
-        <w:t>) is the file descriptor where you want to write. The data that is to be written is specified in the second parameter. Finally, the third parameter is the total bytes that are to be written.</w:t>
+        <w:t>The first parameter (fd) is the file descriptor where you want to write. The data that is to be written is specified in the second parameter. Finally, the third parameter is the total bytes that are to be written.</w:t>
       </w:r>
     </w:p>
     <w:p>
@@ -2074,7 +1602,7 @@
           <w:lang w:val="en-US"/>
         </w:rPr>
       </w:pPr>
-      <w:hyperlink r:id="rId9" w:history="1">
+      <w:hyperlink r:id="rId11" w:history="1">
         <w:r>
           <w:rPr>
             <w:rStyle w:val="Hyperlink"/>
@@ -2173,27 +1701,7 @@
           <w:bCs/>
           <w:lang w:val="en-US"/>
         </w:rPr>
-        <w:t xml:space="preserve">    </w:t>
-      </w:r>
-      <w:proofErr w:type="spellStart"/>
-      <w:r>
-        <w:rPr>
-          <w:rFonts w:ascii="Bell MT" w:hAnsi="Bell MT" w:cs="Courier New"/>
-          <w:b/>
-          <w:bCs/>
-          <w:lang w:val="en-US"/>
-        </w:rPr>
-        <w:t>size_t</w:t>
-      </w:r>
-      <w:proofErr w:type="spellEnd"/>
-      <w:r>
-        <w:rPr>
-          <w:rFonts w:ascii="Bell MT" w:hAnsi="Bell MT" w:cs="Courier New"/>
-          <w:b/>
-          <w:bCs/>
-          <w:lang w:val="en-US"/>
-        </w:rPr>
-        <w:t xml:space="preserve"> size_2, size_3, size_4, size_5, size_6;</w:t>
+        <w:t xml:space="preserve">    size_t size_2, size_3, size_4, size_5, size_6;</w:t>
       </w:r>
     </w:p>
     <w:p>
@@ -2258,47 +1766,7 @@
           <w:bCs/>
           <w:lang w:val="en-US"/>
         </w:rPr>
-        <w:t xml:space="preserve">    </w:t>
-      </w:r>
-      <w:proofErr w:type="spellStart"/>
-      <w:r>
-        <w:rPr>
-          <w:rFonts w:ascii="Bell MT" w:hAnsi="Bell MT" w:cs="Courier New"/>
-          <w:b/>
-          <w:bCs/>
-          <w:lang w:val="en-US"/>
-        </w:rPr>
-        <w:t>printf</w:t>
-      </w:r>
-      <w:proofErr w:type="spellEnd"/>
-      <w:r>
-        <w:rPr>
-          <w:rFonts w:ascii="Bell MT" w:hAnsi="Bell MT" w:cs="Courier New"/>
-          <w:b/>
-          <w:bCs/>
-          <w:lang w:val="en-US"/>
-        </w:rPr>
-        <w:t>("\</w:t>
-      </w:r>
-      <w:proofErr w:type="spellStart"/>
-      <w:r>
-        <w:rPr>
-          <w:rFonts w:ascii="Bell MT" w:hAnsi="Bell MT" w:cs="Courier New"/>
-          <w:b/>
-          <w:bCs/>
-          <w:lang w:val="en-US"/>
-        </w:rPr>
-        <w:t>t%d</w:t>
-      </w:r>
-      <w:proofErr w:type="spellEnd"/>
-      <w:r>
-        <w:rPr>
-          <w:rFonts w:ascii="Bell MT" w:hAnsi="Bell MT" w:cs="Courier New"/>
-          <w:b/>
-          <w:bCs/>
-          <w:lang w:val="en-US"/>
-        </w:rPr>
-        <w:t xml:space="preserve">\n", size_1); </w:t>
+        <w:t xml:space="preserve">    printf("\t%d\n", size_1); </w:t>
       </w:r>
       <w:r>
         <w:rPr>
@@ -2374,47 +1842,7 @@
           <w:bCs/>
           <w:lang w:val="en-US"/>
         </w:rPr>
-        <w:t xml:space="preserve">    </w:t>
-      </w:r>
-      <w:proofErr w:type="spellStart"/>
-      <w:r>
-        <w:rPr>
-          <w:rFonts w:ascii="Bell MT" w:hAnsi="Bell MT" w:cs="Courier New"/>
-          <w:b/>
-          <w:bCs/>
-          <w:lang w:val="en-US"/>
-        </w:rPr>
-        <w:t>printf</w:t>
-      </w:r>
-      <w:proofErr w:type="spellEnd"/>
-      <w:r>
-        <w:rPr>
-          <w:rFonts w:ascii="Bell MT" w:hAnsi="Bell MT" w:cs="Courier New"/>
-          <w:b/>
-          <w:bCs/>
-          <w:lang w:val="en-US"/>
-        </w:rPr>
-        <w:t>("\</w:t>
-      </w:r>
-      <w:proofErr w:type="spellStart"/>
-      <w:r>
-        <w:rPr>
-          <w:rFonts w:ascii="Bell MT" w:hAnsi="Bell MT" w:cs="Courier New"/>
-          <w:b/>
-          <w:bCs/>
-          <w:lang w:val="en-US"/>
-        </w:rPr>
-        <w:t>t%d</w:t>
-      </w:r>
-      <w:proofErr w:type="spellEnd"/>
-      <w:r>
-        <w:rPr>
-          <w:rFonts w:ascii="Bell MT" w:hAnsi="Bell MT" w:cs="Courier New"/>
-          <w:b/>
-          <w:bCs/>
-          <w:lang w:val="en-US"/>
-        </w:rPr>
-        <w:t xml:space="preserve">\n", size_2); </w:t>
+        <w:t xml:space="preserve">    printf("\t%d\n", size_2); </w:t>
       </w:r>
       <w:r>
         <w:rPr>
@@ -2489,47 +1917,7 @@
           <w:bCs/>
           <w:lang w:val="en-US"/>
         </w:rPr>
-        <w:t xml:space="preserve">    </w:t>
-      </w:r>
-      <w:proofErr w:type="spellStart"/>
-      <w:r>
-        <w:rPr>
-          <w:rFonts w:ascii="Bell MT" w:hAnsi="Bell MT" w:cs="Courier New"/>
-          <w:b/>
-          <w:bCs/>
-          <w:lang w:val="en-US"/>
-        </w:rPr>
-        <w:t>printf</w:t>
-      </w:r>
-      <w:proofErr w:type="spellEnd"/>
-      <w:r>
-        <w:rPr>
-          <w:rFonts w:ascii="Bell MT" w:hAnsi="Bell MT" w:cs="Courier New"/>
-          <w:b/>
-          <w:bCs/>
-          <w:lang w:val="en-US"/>
-        </w:rPr>
-        <w:t>("\</w:t>
-      </w:r>
-      <w:proofErr w:type="spellStart"/>
-      <w:r>
-        <w:rPr>
-          <w:rFonts w:ascii="Bell MT" w:hAnsi="Bell MT" w:cs="Courier New"/>
-          <w:b/>
-          <w:bCs/>
-          <w:lang w:val="en-US"/>
-        </w:rPr>
-        <w:t>t%d</w:t>
-      </w:r>
-      <w:proofErr w:type="spellEnd"/>
-      <w:r>
-        <w:rPr>
-          <w:rFonts w:ascii="Bell MT" w:hAnsi="Bell MT" w:cs="Courier New"/>
-          <w:b/>
-          <w:bCs/>
-          <w:lang w:val="en-US"/>
-        </w:rPr>
-        <w:t xml:space="preserve">\n", size_3); </w:t>
+        <w:t xml:space="preserve">    printf("\t%d\n", size_3); </w:t>
       </w:r>
       <w:r>
         <w:rPr>
@@ -2605,47 +1993,7 @@
           <w:bCs/>
           <w:lang w:val="en-US"/>
         </w:rPr>
-        <w:t xml:space="preserve">    </w:t>
-      </w:r>
-      <w:proofErr w:type="spellStart"/>
-      <w:r>
-        <w:rPr>
-          <w:rFonts w:ascii="Bell MT" w:hAnsi="Bell MT" w:cs="Courier New"/>
-          <w:b/>
-          <w:bCs/>
-          <w:lang w:val="en-US"/>
-        </w:rPr>
-        <w:t>printf</w:t>
-      </w:r>
-      <w:proofErr w:type="spellEnd"/>
-      <w:r>
-        <w:rPr>
-          <w:rFonts w:ascii="Bell MT" w:hAnsi="Bell MT" w:cs="Courier New"/>
-          <w:b/>
-          <w:bCs/>
-          <w:lang w:val="en-US"/>
-        </w:rPr>
-        <w:t>("\</w:t>
-      </w:r>
-      <w:proofErr w:type="spellStart"/>
-      <w:r>
-        <w:rPr>
-          <w:rFonts w:ascii="Bell MT" w:hAnsi="Bell MT" w:cs="Courier New"/>
-          <w:b/>
-          <w:bCs/>
-          <w:lang w:val="en-US"/>
-        </w:rPr>
-        <w:t>t%d</w:t>
-      </w:r>
-      <w:proofErr w:type="spellEnd"/>
-      <w:r>
-        <w:rPr>
-          <w:rFonts w:ascii="Bell MT" w:hAnsi="Bell MT" w:cs="Courier New"/>
-          <w:b/>
-          <w:bCs/>
-          <w:lang w:val="en-US"/>
-        </w:rPr>
-        <w:t xml:space="preserve">\n", size_4); </w:t>
+        <w:t xml:space="preserve">    printf("\t%d\n", size_4); </w:t>
       </w:r>
       <w:r>
         <w:rPr>
@@ -2719,47 +2067,7 @@
           <w:bCs/>
           <w:lang w:val="en-US"/>
         </w:rPr>
-        <w:t xml:space="preserve">    </w:t>
-      </w:r>
-      <w:proofErr w:type="spellStart"/>
-      <w:r>
-        <w:rPr>
-          <w:rFonts w:ascii="Bell MT" w:hAnsi="Bell MT" w:cs="Courier New"/>
-          <w:b/>
-          <w:bCs/>
-          <w:lang w:val="en-US"/>
-        </w:rPr>
-        <w:t>printf</w:t>
-      </w:r>
-      <w:proofErr w:type="spellEnd"/>
-      <w:r>
-        <w:rPr>
-          <w:rFonts w:ascii="Bell MT" w:hAnsi="Bell MT" w:cs="Courier New"/>
-          <w:b/>
-          <w:bCs/>
-          <w:lang w:val="en-US"/>
-        </w:rPr>
-        <w:t>("\</w:t>
-      </w:r>
-      <w:proofErr w:type="spellStart"/>
-      <w:r>
-        <w:rPr>
-          <w:rFonts w:ascii="Bell MT" w:hAnsi="Bell MT" w:cs="Courier New"/>
-          <w:b/>
-          <w:bCs/>
-          <w:lang w:val="en-US"/>
-        </w:rPr>
-        <w:t>t%d</w:t>
-      </w:r>
-      <w:proofErr w:type="spellEnd"/>
-      <w:r>
-        <w:rPr>
-          <w:rFonts w:ascii="Bell MT" w:hAnsi="Bell MT" w:cs="Courier New"/>
-          <w:b/>
-          <w:bCs/>
-          <w:lang w:val="en-US"/>
-        </w:rPr>
-        <w:t xml:space="preserve">\n", size_5); </w:t>
+        <w:t xml:space="preserve">    printf("\t%d\n", size_5); </w:t>
       </w:r>
       <w:r>
         <w:rPr>
@@ -2834,27 +2142,7 @@
           <w:bCs/>
           <w:lang w:val="en-US"/>
         </w:rPr>
-        <w:t xml:space="preserve">    //</w:t>
-      </w:r>
-      <w:proofErr w:type="spellStart"/>
-      <w:r>
-        <w:rPr>
-          <w:rFonts w:ascii="Bell MT" w:hAnsi="Bell MT" w:cs="Courier New"/>
-          <w:b/>
-          <w:bCs/>
-          <w:lang w:val="en-US"/>
-        </w:rPr>
-        <w:t>printf</w:t>
-      </w:r>
-      <w:proofErr w:type="spellEnd"/>
-      <w:r>
-        <w:rPr>
-          <w:rFonts w:ascii="Bell MT" w:hAnsi="Bell MT" w:cs="Courier New"/>
-          <w:b/>
-          <w:bCs/>
-          <w:lang w:val="en-US"/>
-        </w:rPr>
-        <w:t xml:space="preserve">("%d", size_6); // </w:t>
+        <w:t xml:space="preserve">    //printf("%d", size_6); // </w:t>
       </w:r>
       <w:r>
         <w:rPr>
@@ -2981,27 +2269,7 @@
           <w:bCs/>
           <w:lang w:val="en-US"/>
         </w:rPr>
-        <w:t xml:space="preserve"> </w:t>
-      </w:r>
-      <w:proofErr w:type="spellStart"/>
-      <w:r>
-        <w:rPr>
-          <w:rFonts w:ascii="Bell MT" w:hAnsi="Bell MT" w:cs="Courier New"/>
-          <w:b/>
-          <w:bCs/>
-          <w:lang w:val="en-US"/>
-        </w:rPr>
-        <w:t>printf</w:t>
-      </w:r>
-      <w:proofErr w:type="spellEnd"/>
-      <w:r>
-        <w:rPr>
-          <w:rFonts w:ascii="Bell MT" w:hAnsi="Bell MT" w:cs="Courier New"/>
-          <w:b/>
-          <w:bCs/>
-          <w:lang w:val="en-US"/>
-        </w:rPr>
-        <w:t xml:space="preserve">("%d", size_7); </w:t>
+        <w:t xml:space="preserve"> printf("%d", size_7); </w:t>
       </w:r>
       <w:r>
         <w:rPr>
@@ -3146,101 +2414,16 @@
           <w:lang w:val="en-US"/>
         </w:rPr>
       </w:pPr>
-      <w:proofErr w:type="spellStart"/>
-      <w:r>
-        <w:rPr>
-          <w:rFonts w:ascii="Bell MT" w:hAnsi="Bell MT" w:cs="Courier New"/>
-          <w:b/>
-          <w:bCs/>
-          <w:sz w:val="24"/>
-          <w:szCs w:val="24"/>
-          <w:lang w:val="en-US"/>
-        </w:rPr>
-        <w:t>ssize_t</w:t>
-      </w:r>
-      <w:proofErr w:type="spellEnd"/>
-      <w:r>
-        <w:rPr>
-          <w:rFonts w:ascii="Bell MT" w:hAnsi="Bell MT" w:cs="Courier New"/>
-          <w:b/>
-          <w:bCs/>
-          <w:sz w:val="24"/>
-          <w:szCs w:val="24"/>
-          <w:lang w:val="en-US"/>
-        </w:rPr>
-        <w:t xml:space="preserve"> read(int </w:t>
-      </w:r>
-      <w:proofErr w:type="spellStart"/>
-      <w:r>
-        <w:rPr>
-          <w:rFonts w:ascii="Bell MT" w:hAnsi="Bell MT" w:cs="Courier New"/>
-          <w:b/>
-          <w:bCs/>
-          <w:sz w:val="24"/>
-          <w:szCs w:val="24"/>
-          <w:lang w:val="en-US"/>
-        </w:rPr>
-        <w:t>fd</w:t>
-      </w:r>
-      <w:proofErr w:type="spellEnd"/>
-      <w:r>
-        <w:rPr>
-          <w:rFonts w:ascii="Bell MT" w:hAnsi="Bell MT" w:cs="Courier New"/>
-          <w:b/>
-          <w:bCs/>
-          <w:sz w:val="24"/>
-          <w:szCs w:val="24"/>
-          <w:lang w:val="en-US"/>
-        </w:rPr>
-        <w:t>, const void *</w:t>
-      </w:r>
-      <w:proofErr w:type="spellStart"/>
-      <w:r>
-        <w:rPr>
-          <w:rFonts w:ascii="Bell MT" w:hAnsi="Bell MT" w:cs="Courier New"/>
-          <w:b/>
-          <w:bCs/>
-          <w:sz w:val="24"/>
-          <w:szCs w:val="24"/>
-          <w:lang w:val="en-US"/>
-        </w:rPr>
-        <w:t>buf</w:t>
-      </w:r>
-      <w:proofErr w:type="spellEnd"/>
-      <w:r>
-        <w:rPr>
-          <w:rFonts w:ascii="Bell MT" w:hAnsi="Bell MT" w:cs="Courier New"/>
-          <w:b/>
-          <w:bCs/>
-          <w:sz w:val="24"/>
-          <w:szCs w:val="24"/>
-          <w:lang w:val="en-US"/>
-        </w:rPr>
-        <w:t xml:space="preserve">, </w:t>
-      </w:r>
-      <w:proofErr w:type="spellStart"/>
-      <w:r>
-        <w:rPr>
-          <w:rFonts w:ascii="Bell MT" w:hAnsi="Bell MT" w:cs="Courier New"/>
-          <w:b/>
-          <w:bCs/>
-          <w:sz w:val="24"/>
-          <w:szCs w:val="24"/>
-          <w:lang w:val="en-US"/>
-        </w:rPr>
-        <w:t>size_t</w:t>
-      </w:r>
-      <w:proofErr w:type="spellEnd"/>
-      <w:r>
-        <w:rPr>
-          <w:rFonts w:ascii="Bell MT" w:hAnsi="Bell MT" w:cs="Courier New"/>
-          <w:b/>
-          <w:bCs/>
-          <w:sz w:val="24"/>
-          <w:szCs w:val="24"/>
-          <w:lang w:val="en-US"/>
-        </w:rPr>
-        <w:t xml:space="preserve"> count);</w:t>
+      <w:r>
+        <w:rPr>
+          <w:rFonts w:ascii="Bell MT" w:hAnsi="Bell MT" w:cs="Courier New"/>
+          <w:b/>
+          <w:bCs/>
+          <w:sz w:val="24"/>
+          <w:szCs w:val="24"/>
+          <w:lang w:val="en-US"/>
+        </w:rPr>
+        <w:t>ssize_t read(int fd, const void *buf, size_t count);</w:t>
       </w:r>
     </w:p>
     <w:p>
@@ -3423,31 +2606,7 @@
           <w:szCs w:val="24"/>
           <w:lang w:val="en-US"/>
         </w:rPr>
-        <w:t xml:space="preserve">    </w:t>
-      </w:r>
-      <w:proofErr w:type="spellStart"/>
-      <w:r>
-        <w:rPr>
-          <w:rFonts w:ascii="Bell MT" w:hAnsi="Bell MT" w:cs="Courier New"/>
-          <w:b/>
-          <w:bCs/>
-          <w:sz w:val="24"/>
-          <w:szCs w:val="24"/>
-          <w:lang w:val="en-US"/>
-        </w:rPr>
-        <w:t>size_t</w:t>
-      </w:r>
-      <w:proofErr w:type="spellEnd"/>
-      <w:r>
-        <w:rPr>
-          <w:rFonts w:ascii="Bell MT" w:hAnsi="Bell MT" w:cs="Courier New"/>
-          <w:b/>
-          <w:bCs/>
-          <w:sz w:val="24"/>
-          <w:szCs w:val="24"/>
-          <w:lang w:val="en-US"/>
-        </w:rPr>
-        <w:t xml:space="preserve"> size_8, size_9, size_10, size_11, size_12, size_13;</w:t>
+        <w:t xml:space="preserve">    size_t size_8, size_9, size_10, size_11, size_12, size_13;</w:t>
       </w:r>
     </w:p>
     <w:p>
@@ -3536,31 +2695,8 @@
           <w:szCs w:val="24"/>
           <w:lang w:val="en-US"/>
         </w:rPr>
-        <w:t xml:space="preserve">    write(1, "\</w:t>
-      </w:r>
-      <w:proofErr w:type="spellStart"/>
-      <w:r>
-        <w:rPr>
-          <w:rFonts w:ascii="Bell MT" w:hAnsi="Bell MT" w:cs="Courier New"/>
-          <w:b/>
-          <w:bCs/>
-          <w:sz w:val="24"/>
-          <w:szCs w:val="24"/>
-          <w:lang w:val="en-US"/>
-        </w:rPr>
-        <w:t>nREAD</w:t>
-      </w:r>
-      <w:proofErr w:type="spellEnd"/>
-      <w:r>
-        <w:rPr>
-          <w:rFonts w:ascii="Bell MT" w:hAnsi="Bell MT" w:cs="Courier New"/>
-          <w:b/>
-          <w:bCs/>
-          <w:sz w:val="24"/>
-          <w:szCs w:val="24"/>
-          <w:lang w:val="en-US"/>
-        </w:rPr>
-        <w:t>() SYSTEM CALL", 20);</w:t>
+        <w:lastRenderedPageBreak/>
+        <w:t xml:space="preserve">    write(1, "\nREAD() SYSTEM CALL", 20);</w:t>
       </w:r>
     </w:p>
     <w:p>
@@ -3624,31 +2760,7 @@
           <w:szCs w:val="24"/>
           <w:lang w:val="en-US"/>
         </w:rPr>
-        <w:t xml:space="preserve">    </w:t>
-      </w:r>
-      <w:proofErr w:type="spellStart"/>
-      <w:r>
-        <w:rPr>
-          <w:rFonts w:ascii="Bell MT" w:hAnsi="Bell MT" w:cs="Courier New"/>
-          <w:b/>
-          <w:bCs/>
-          <w:sz w:val="24"/>
-          <w:szCs w:val="24"/>
-          <w:lang w:val="en-US"/>
-        </w:rPr>
-        <w:t>printf</w:t>
-      </w:r>
-      <w:proofErr w:type="spellEnd"/>
-      <w:r>
-        <w:rPr>
-          <w:rFonts w:ascii="Bell MT" w:hAnsi="Bell MT" w:cs="Courier New"/>
-          <w:b/>
-          <w:bCs/>
-          <w:sz w:val="24"/>
-          <w:szCs w:val="24"/>
-          <w:lang w:val="en-US"/>
-        </w:rPr>
-        <w:t>("%d", size_8);</w:t>
+        <w:t xml:space="preserve">    printf("%d", size_8);</w:t>
       </w:r>
     </w:p>
     <w:p>
@@ -3712,31 +2824,7 @@
           <w:szCs w:val="24"/>
           <w:lang w:val="en-US"/>
         </w:rPr>
-        <w:t xml:space="preserve">    </w:t>
-      </w:r>
-      <w:proofErr w:type="spellStart"/>
-      <w:r>
-        <w:rPr>
-          <w:rFonts w:ascii="Bell MT" w:hAnsi="Bell MT" w:cs="Courier New"/>
-          <w:b/>
-          <w:bCs/>
-          <w:sz w:val="24"/>
-          <w:szCs w:val="24"/>
-          <w:lang w:val="en-US"/>
-        </w:rPr>
-        <w:t>printf</w:t>
-      </w:r>
-      <w:proofErr w:type="spellEnd"/>
-      <w:r>
-        <w:rPr>
-          <w:rFonts w:ascii="Bell MT" w:hAnsi="Bell MT" w:cs="Courier New"/>
-          <w:b/>
-          <w:bCs/>
-          <w:sz w:val="24"/>
-          <w:szCs w:val="24"/>
-          <w:lang w:val="en-US"/>
-        </w:rPr>
-        <w:t>("%d", size_9);</w:t>
+        <w:t xml:space="preserve">    printf("%d", size_9);</w:t>
       </w:r>
     </w:p>
     <w:p>
@@ -3941,6 +3029,119 @@
 <file path=word/numbering.xml><?xml version="1.0" encoding="utf-8"?>
 <w:numbering xmlns:wpc="http://schemas.microsoft.com/office/word/2010/wordprocessingCanvas" xmlns:cx="http://schemas.microsoft.com/office/drawing/2014/chartex" xmlns:cx1="http://schemas.microsoft.com/office/drawing/2015/9/8/chartex" xmlns:cx2="http://schemas.microsoft.com/office/drawing/2015/10/21/chartex" xmlns:cx3="http://schemas.microsoft.com/office/drawing/2016/5/9/chartex" xmlns:cx4="http://schemas.microsoft.com/office/drawing/2016/5/10/chartex" xmlns:cx5="http://schemas.microsoft.com/office/drawing/2016/5/11/chartex" xmlns:cx6="http://schemas.microsoft.com/office/drawing/2016/5/12/chartex" xmlns:cx7="http://schemas.microsoft.com/office/drawing/2016/5/13/chartex" xmlns:cx8="http://schemas.microsoft.com/office/drawing/2016/5/14/chartex" xmlns:mc="http://schemas.openxmlformats.org/markup-compatibility/2006" xmlns:aink="http://schemas.microsoft.com/office/drawing/2016/ink" xmlns:am3d="http://schemas.microsoft.com/office/drawing/2017/model3d" xmlns:o="urn:schemas-microsoft-com:office:office" xmlns:r="http://schemas.openxmlformats.org/officeDocument/2006/relationships" xmlns:m="http://schemas.openxmlformats.org/officeDocument/2006/math" xmlns:v="urn:schemas-microsoft-com:vml" xmlns:wp14="http://schemas.microsoft.com/office/word/2010/wordprocessingDrawing" xmlns:wp="http://schemas.openxmlformats.org/drawingml/2006/wordprocessingDrawing" xmlns:w10="urn:schemas-microsoft-com:office:word" xmlns:w="http://schemas.openxmlformats.org/wordprocessingml/2006/main" xmlns:w14="http://schemas.microsoft.com/office/word/2010/wordml" xmlns:w15="http://schemas.microsoft.com/office/word/2012/wordml" xmlns:w16cex="http://schemas.microsoft.com/office/word/2018/wordml/cex" xmlns:w16cid="http://schemas.microsoft.com/office/word/2016/wordml/cid" xmlns:w16="http://schemas.microsoft.com/office/word/2018/wordml" xmlns:w16sdtdh="http://schemas.microsoft.com/office/word/2020/wordml/sdtdatahash" xmlns:w16se="http://schemas.microsoft.com/office/word/2015/wordml/symex" xmlns:wpg="http://schemas.microsoft.com/office/word/2010/wordprocessingGroup" xmlns:wpi="http://schemas.microsoft.com/office/word/2010/wordprocessingInk" xmlns:wne="http://schemas.microsoft.com/office/word/2006/wordml" xmlns:wps="http://schemas.microsoft.com/office/word/2010/wordprocessingShape" mc:Ignorable="w14 w15 w16se w16cid w16 w16cex w16sdtdh wp14">
   <w:abstractNum w:abstractNumId="0" w15:restartNumberingAfterBreak="0">
+    <w:nsid w:val="0566487E"/>
+    <w:multiLevelType w:val="hybridMultilevel"/>
+    <w:tmpl w:val="226854B2"/>
+    <w:lvl w:ilvl="0" w:tplc="4009000B">
+      <w:start w:val="1"/>
+      <w:numFmt w:val="bullet"/>
+      <w:lvlText w:val=""/>
+      <w:lvlJc w:val="left"/>
+      <w:pPr>
+        <w:ind w:left="1440" w:hanging="360"/>
+      </w:pPr>
+      <w:rPr>
+        <w:rFonts w:ascii="Wingdings" w:hAnsi="Wingdings" w:hint="default"/>
+      </w:rPr>
+    </w:lvl>
+    <w:lvl w:ilvl="1" w:tplc="40090003" w:tentative="1">
+      <w:start w:val="1"/>
+      <w:numFmt w:val="bullet"/>
+      <w:lvlText w:val="o"/>
+      <w:lvlJc w:val="left"/>
+      <w:pPr>
+        <w:ind w:left="2160" w:hanging="360"/>
+      </w:pPr>
+      <w:rPr>
+        <w:rFonts w:ascii="Courier New" w:hAnsi="Courier New" w:cs="Courier New" w:hint="default"/>
+      </w:rPr>
+    </w:lvl>
+    <w:lvl w:ilvl="2" w:tplc="40090005" w:tentative="1">
+      <w:start w:val="1"/>
+      <w:numFmt w:val="bullet"/>
+      <w:lvlText w:val=""/>
+      <w:lvlJc w:val="left"/>
+      <w:pPr>
+        <w:ind w:left="2880" w:hanging="360"/>
+      </w:pPr>
+      <w:rPr>
+        <w:rFonts w:ascii="Wingdings" w:hAnsi="Wingdings" w:hint="default"/>
+      </w:rPr>
+    </w:lvl>
+    <w:lvl w:ilvl="3" w:tplc="40090001" w:tentative="1">
+      <w:start w:val="1"/>
+      <w:numFmt w:val="bullet"/>
+      <w:lvlText w:val=""/>
+      <w:lvlJc w:val="left"/>
+      <w:pPr>
+        <w:ind w:left="3600" w:hanging="360"/>
+      </w:pPr>
+      <w:rPr>
+        <w:rFonts w:ascii="Symbol" w:hAnsi="Symbol" w:hint="default"/>
+      </w:rPr>
+    </w:lvl>
+    <w:lvl w:ilvl="4" w:tplc="40090003" w:tentative="1">
+      <w:start w:val="1"/>
+      <w:numFmt w:val="bullet"/>
+      <w:lvlText w:val="o"/>
+      <w:lvlJc w:val="left"/>
+      <w:pPr>
+        <w:ind w:left="4320" w:hanging="360"/>
+      </w:pPr>
+      <w:rPr>
+        <w:rFonts w:ascii="Courier New" w:hAnsi="Courier New" w:cs="Courier New" w:hint="default"/>
+      </w:rPr>
+    </w:lvl>
+    <w:lvl w:ilvl="5" w:tplc="40090005" w:tentative="1">
+      <w:start w:val="1"/>
+      <w:numFmt w:val="bullet"/>
+      <w:lvlText w:val=""/>
+      <w:lvlJc w:val="left"/>
+      <w:pPr>
+        <w:ind w:left="5040" w:hanging="360"/>
+      </w:pPr>
+      <w:rPr>
+        <w:rFonts w:ascii="Wingdings" w:hAnsi="Wingdings" w:hint="default"/>
+      </w:rPr>
+    </w:lvl>
+    <w:lvl w:ilvl="6" w:tplc="40090001" w:tentative="1">
+      <w:start w:val="1"/>
+      <w:numFmt w:val="bullet"/>
+      <w:lvlText w:val=""/>
+      <w:lvlJc w:val="left"/>
+      <w:pPr>
+        <w:ind w:left="5760" w:hanging="360"/>
+      </w:pPr>
+      <w:rPr>
+        <w:rFonts w:ascii="Symbol" w:hAnsi="Symbol" w:hint="default"/>
+      </w:rPr>
+    </w:lvl>
+    <w:lvl w:ilvl="7" w:tplc="40090003" w:tentative="1">
+      <w:start w:val="1"/>
+      <w:numFmt w:val="bullet"/>
+      <w:lvlText w:val="o"/>
+      <w:lvlJc w:val="left"/>
+      <w:pPr>
+        <w:ind w:left="6480" w:hanging="360"/>
+      </w:pPr>
+      <w:rPr>
+        <w:rFonts w:ascii="Courier New" w:hAnsi="Courier New" w:cs="Courier New" w:hint="default"/>
+      </w:rPr>
+    </w:lvl>
+    <w:lvl w:ilvl="8" w:tplc="40090005" w:tentative="1">
+      <w:start w:val="1"/>
+      <w:numFmt w:val="bullet"/>
+      <w:lvlText w:val=""/>
+      <w:lvlJc w:val="left"/>
+      <w:pPr>
+        <w:ind w:left="7200" w:hanging="360"/>
+      </w:pPr>
+      <w:rPr>
+        <w:rFonts w:ascii="Wingdings" w:hAnsi="Wingdings" w:hint="default"/>
+      </w:rPr>
+    </w:lvl>
+  </w:abstractNum>
+  <w:abstractNum w:abstractNumId="1" w15:restartNumberingAfterBreak="0">
     <w:nsid w:val="12877511"/>
     <w:multiLevelType w:val="hybridMultilevel"/>
     <w:tmpl w:val="BBA2B9A0"/>
@@ -4053,7 +3254,7 @@
       </w:rPr>
     </w:lvl>
   </w:abstractNum>
-  <w:abstractNum w:abstractNumId="1" w15:restartNumberingAfterBreak="0">
+  <w:abstractNum w:abstractNumId="2" w15:restartNumberingAfterBreak="0">
     <w:nsid w:val="155E76F8"/>
     <w:multiLevelType w:val="multilevel"/>
     <w:tmpl w:val="A594AF08"/>
@@ -4175,7 +3376,7 @@
       </w:pPr>
     </w:lvl>
   </w:abstractNum>
-  <w:abstractNum w:abstractNumId="2" w15:restartNumberingAfterBreak="0">
+  <w:abstractNum w:abstractNumId="3" w15:restartNumberingAfterBreak="0">
     <w:nsid w:val="182B5387"/>
     <w:multiLevelType w:val="hybridMultilevel"/>
     <w:tmpl w:val="222C4954"/>
@@ -4288,7 +3489,7 @@
       </w:rPr>
     </w:lvl>
   </w:abstractNum>
-  <w:abstractNum w:abstractNumId="3" w15:restartNumberingAfterBreak="0">
+  <w:abstractNum w:abstractNumId="4" w15:restartNumberingAfterBreak="0">
     <w:nsid w:val="2D4F702D"/>
     <w:multiLevelType w:val="hybridMultilevel"/>
     <w:tmpl w:val="6778E556"/>
@@ -4401,7 +3602,120 @@
       </w:rPr>
     </w:lvl>
   </w:abstractNum>
-  <w:abstractNum w:abstractNumId="4" w15:restartNumberingAfterBreak="0">
+  <w:abstractNum w:abstractNumId="5" w15:restartNumberingAfterBreak="0">
+    <w:nsid w:val="4A7E152A"/>
+    <w:multiLevelType w:val="hybridMultilevel"/>
+    <w:tmpl w:val="535C4C8A"/>
+    <w:lvl w:ilvl="0" w:tplc="40090001">
+      <w:start w:val="1"/>
+      <w:numFmt w:val="bullet"/>
+      <w:lvlText w:val=""/>
+      <w:lvlJc w:val="left"/>
+      <w:pPr>
+        <w:ind w:left="720" w:hanging="360"/>
+      </w:pPr>
+      <w:rPr>
+        <w:rFonts w:ascii="Symbol" w:hAnsi="Symbol" w:hint="default"/>
+      </w:rPr>
+    </w:lvl>
+    <w:lvl w:ilvl="1" w:tplc="40090003" w:tentative="1">
+      <w:start w:val="1"/>
+      <w:numFmt w:val="bullet"/>
+      <w:lvlText w:val="o"/>
+      <w:lvlJc w:val="left"/>
+      <w:pPr>
+        <w:ind w:left="1440" w:hanging="360"/>
+      </w:pPr>
+      <w:rPr>
+        <w:rFonts w:ascii="Courier New" w:hAnsi="Courier New" w:cs="Courier New" w:hint="default"/>
+      </w:rPr>
+    </w:lvl>
+    <w:lvl w:ilvl="2" w:tplc="40090005" w:tentative="1">
+      <w:start w:val="1"/>
+      <w:numFmt w:val="bullet"/>
+      <w:lvlText w:val=""/>
+      <w:lvlJc w:val="left"/>
+      <w:pPr>
+        <w:ind w:left="2160" w:hanging="360"/>
+      </w:pPr>
+      <w:rPr>
+        <w:rFonts w:ascii="Wingdings" w:hAnsi="Wingdings" w:hint="default"/>
+      </w:rPr>
+    </w:lvl>
+    <w:lvl w:ilvl="3" w:tplc="40090001" w:tentative="1">
+      <w:start w:val="1"/>
+      <w:numFmt w:val="bullet"/>
+      <w:lvlText w:val=""/>
+      <w:lvlJc w:val="left"/>
+      <w:pPr>
+        <w:ind w:left="2880" w:hanging="360"/>
+      </w:pPr>
+      <w:rPr>
+        <w:rFonts w:ascii="Symbol" w:hAnsi="Symbol" w:hint="default"/>
+      </w:rPr>
+    </w:lvl>
+    <w:lvl w:ilvl="4" w:tplc="40090003" w:tentative="1">
+      <w:start w:val="1"/>
+      <w:numFmt w:val="bullet"/>
+      <w:lvlText w:val="o"/>
+      <w:lvlJc w:val="left"/>
+      <w:pPr>
+        <w:ind w:left="3600" w:hanging="360"/>
+      </w:pPr>
+      <w:rPr>
+        <w:rFonts w:ascii="Courier New" w:hAnsi="Courier New" w:cs="Courier New" w:hint="default"/>
+      </w:rPr>
+    </w:lvl>
+    <w:lvl w:ilvl="5" w:tplc="40090005" w:tentative="1">
+      <w:start w:val="1"/>
+      <w:numFmt w:val="bullet"/>
+      <w:lvlText w:val=""/>
+      <w:lvlJc w:val="left"/>
+      <w:pPr>
+        <w:ind w:left="4320" w:hanging="360"/>
+      </w:pPr>
+      <w:rPr>
+        <w:rFonts w:ascii="Wingdings" w:hAnsi="Wingdings" w:hint="default"/>
+      </w:rPr>
+    </w:lvl>
+    <w:lvl w:ilvl="6" w:tplc="40090001" w:tentative="1">
+      <w:start w:val="1"/>
+      <w:numFmt w:val="bullet"/>
+      <w:lvlText w:val=""/>
+      <w:lvlJc w:val="left"/>
+      <w:pPr>
+        <w:ind w:left="5040" w:hanging="360"/>
+      </w:pPr>
+      <w:rPr>
+        <w:rFonts w:ascii="Symbol" w:hAnsi="Symbol" w:hint="default"/>
+      </w:rPr>
+    </w:lvl>
+    <w:lvl w:ilvl="7" w:tplc="40090003" w:tentative="1">
+      <w:start w:val="1"/>
+      <w:numFmt w:val="bullet"/>
+      <w:lvlText w:val="o"/>
+      <w:lvlJc w:val="left"/>
+      <w:pPr>
+        <w:ind w:left="5760" w:hanging="360"/>
+      </w:pPr>
+      <w:rPr>
+        <w:rFonts w:ascii="Courier New" w:hAnsi="Courier New" w:cs="Courier New" w:hint="default"/>
+      </w:rPr>
+    </w:lvl>
+    <w:lvl w:ilvl="8" w:tplc="40090005" w:tentative="1">
+      <w:start w:val="1"/>
+      <w:numFmt w:val="bullet"/>
+      <w:lvlText w:val=""/>
+      <w:lvlJc w:val="left"/>
+      <w:pPr>
+        <w:ind w:left="6480" w:hanging="360"/>
+      </w:pPr>
+      <w:rPr>
+        <w:rFonts w:ascii="Wingdings" w:hAnsi="Wingdings" w:hint="default"/>
+      </w:rPr>
+    </w:lvl>
+  </w:abstractNum>
+  <w:abstractNum w:abstractNumId="6" w15:restartNumberingAfterBreak="0">
     <w:nsid w:val="4EDA539C"/>
     <w:multiLevelType w:val="hybridMultilevel"/>
     <w:tmpl w:val="B9D496C4"/>
@@ -4514,7 +3828,7 @@
       </w:rPr>
     </w:lvl>
   </w:abstractNum>
-  <w:abstractNum w:abstractNumId="5" w15:restartNumberingAfterBreak="0">
+  <w:abstractNum w:abstractNumId="7" w15:restartNumberingAfterBreak="0">
     <w:nsid w:val="51491CFC"/>
     <w:multiLevelType w:val="hybridMultilevel"/>
     <w:tmpl w:val="FF10BB0A"/>
@@ -4627,7 +3941,7 @@
       </w:rPr>
     </w:lvl>
   </w:abstractNum>
-  <w:abstractNum w:abstractNumId="6" w15:restartNumberingAfterBreak="0">
+  <w:abstractNum w:abstractNumId="8" w15:restartNumberingAfterBreak="0">
     <w:nsid w:val="546E5472"/>
     <w:multiLevelType w:val="multilevel"/>
     <w:tmpl w:val="A7FA9BD8"/>
@@ -4767,7 +4081,7 @@
       </w:rPr>
     </w:lvl>
   </w:abstractNum>
-  <w:abstractNum w:abstractNumId="7" w15:restartNumberingAfterBreak="0">
+  <w:abstractNum w:abstractNumId="9" w15:restartNumberingAfterBreak="0">
     <w:nsid w:val="54A9217F"/>
     <w:multiLevelType w:val="hybridMultilevel"/>
     <w:tmpl w:val="4C9A38D4"/>
@@ -4880,7 +4194,7 @@
       </w:rPr>
     </w:lvl>
   </w:abstractNum>
-  <w:abstractNum w:abstractNumId="8" w15:restartNumberingAfterBreak="0">
+  <w:abstractNum w:abstractNumId="10" w15:restartNumberingAfterBreak="0">
     <w:nsid w:val="5C4870DE"/>
     <w:multiLevelType w:val="hybridMultilevel"/>
     <w:tmpl w:val="7702E580"/>
@@ -4993,7 +4307,7 @@
       </w:rPr>
     </w:lvl>
   </w:abstractNum>
-  <w:abstractNum w:abstractNumId="9" w15:restartNumberingAfterBreak="0">
+  <w:abstractNum w:abstractNumId="11" w15:restartNumberingAfterBreak="0">
     <w:nsid w:val="6C217627"/>
     <w:multiLevelType w:val="hybridMultilevel"/>
     <w:tmpl w:val="1F6494B2"/>
@@ -5106,7 +4420,7 @@
       </w:rPr>
     </w:lvl>
   </w:abstractNum>
-  <w:abstractNum w:abstractNumId="10" w15:restartNumberingAfterBreak="0">
+  <w:abstractNum w:abstractNumId="12" w15:restartNumberingAfterBreak="0">
     <w:nsid w:val="79237D78"/>
     <w:multiLevelType w:val="hybridMultilevel"/>
     <w:tmpl w:val="0430FCDC"/>
@@ -5218,7 +4532,7 @@
       </w:rPr>
     </w:lvl>
   </w:abstractNum>
-  <w:abstractNum w:abstractNumId="11" w15:restartNumberingAfterBreak="0">
+  <w:abstractNum w:abstractNumId="13" w15:restartNumberingAfterBreak="0">
     <w:nsid w:val="7D225DB9"/>
     <w:multiLevelType w:val="hybridMultilevel"/>
     <w:tmpl w:val="84D08D1C"/>
@@ -5331,7 +4645,7 @@
       </w:rPr>
     </w:lvl>
   </w:abstractNum>
-  <w:abstractNum w:abstractNumId="12" w15:restartNumberingAfterBreak="0">
+  <w:abstractNum w:abstractNumId="14" w15:restartNumberingAfterBreak="0">
     <w:nsid w:val="7F065C79"/>
     <w:multiLevelType w:val="hybridMultilevel"/>
     <w:tmpl w:val="9104EB10"/>
@@ -5445,43 +4759,49 @@
     </w:lvl>
   </w:abstractNum>
   <w:num w:numId="1">
+    <w:abstractNumId w:val="8"/>
+  </w:num>
+  <w:num w:numId="2">
+    <w:abstractNumId w:val="2"/>
+  </w:num>
+  <w:num w:numId="3">
+    <w:abstractNumId w:val="10"/>
+  </w:num>
+  <w:num w:numId="4">
+    <w:abstractNumId w:val="9"/>
+  </w:num>
+  <w:num w:numId="5">
+    <w:abstractNumId w:val="7"/>
+  </w:num>
+  <w:num w:numId="6">
+    <w:abstractNumId w:val="3"/>
+  </w:num>
+  <w:num w:numId="7">
+    <w:abstractNumId w:val="14"/>
+  </w:num>
+  <w:num w:numId="8">
+    <w:abstractNumId w:val="4"/>
+  </w:num>
+  <w:num w:numId="9">
+    <w:abstractNumId w:val="12"/>
+  </w:num>
+  <w:num w:numId="10">
+    <w:abstractNumId w:val="1"/>
+  </w:num>
+  <w:num w:numId="11">
+    <w:abstractNumId w:val="13"/>
+  </w:num>
+  <w:num w:numId="12">
+    <w:abstractNumId w:val="11"/>
+  </w:num>
+  <w:num w:numId="13">
     <w:abstractNumId w:val="6"/>
   </w:num>
-  <w:num w:numId="2">
-    <w:abstractNumId w:val="1"/>
-  </w:num>
-  <w:num w:numId="3">
-    <w:abstractNumId w:val="8"/>
-  </w:num>
-  <w:num w:numId="4">
-    <w:abstractNumId w:val="7"/>
-  </w:num>
-  <w:num w:numId="5">
+  <w:num w:numId="14">
     <w:abstractNumId w:val="5"/>
   </w:num>
-  <w:num w:numId="6">
-    <w:abstractNumId w:val="2"/>
-  </w:num>
-  <w:num w:numId="7">
-    <w:abstractNumId w:val="12"/>
-  </w:num>
-  <w:num w:numId="8">
-    <w:abstractNumId w:val="3"/>
-  </w:num>
-  <w:num w:numId="9">
-    <w:abstractNumId w:val="10"/>
-  </w:num>
-  <w:num w:numId="10">
+  <w:num w:numId="15">
     <w:abstractNumId w:val="0"/>
-  </w:num>
-  <w:num w:numId="11">
-    <w:abstractNumId w:val="11"/>
-  </w:num>
-  <w:num w:numId="12">
-    <w:abstractNumId w:val="9"/>
-  </w:num>
-  <w:num w:numId="13">
-    <w:abstractNumId w:val="4"/>
   </w:num>
 </w:numbering>
 </file>

</xml_diff>